<commit_message>
Started changes for the map board!
</commit_message>
<xml_diff>
--- a/Prictical Wireless/BeaconBox.docx
+++ b/Prictical Wireless/BeaconBox.docx
@@ -3,23 +3,13 @@
 <w:document xmlns:wpc="http://schemas.microsoft.com/office/word/2010/wordprocessingCanvas" xmlns:cx="http://schemas.microsoft.com/office/drawing/2014/chartex" xmlns:cx1="http://schemas.microsoft.com/office/drawing/2015/9/8/chartex" xmlns:cx2="http://schemas.microsoft.com/office/drawing/2015/10/21/chartex" xmlns:cx3="http://schemas.microsoft.com/office/drawing/2016/5/9/chartex" xmlns:cx4="http://schemas.microsoft.com/office/drawing/2016/5/10/chartex" xmlns:cx5="http://schemas.microsoft.com/office/drawing/2016/5/11/chartex" xmlns:cx6="http://schemas.microsoft.com/office/drawing/2016/5/12/chartex" xmlns:cx7="http://schemas.microsoft.com/office/drawing/2016/5/13/chartex" xmlns:cx8="http://schemas.microsoft.com/office/drawing/2016/5/14/chartex" xmlns:mc="http://schemas.openxmlformats.org/markup-compatibility/2006" xmlns:aink="http://schemas.microsoft.com/office/drawing/2016/ink" xmlns:am3d="http://schemas.microsoft.com/office/drawing/2017/model3d" xmlns:o="urn:schemas-microsoft-com:office:office" xmlns:oel="http://schemas.microsoft.com/office/2019/extlst" xmlns:r="http://schemas.openxmlformats.org/officeDocument/2006/relationships" xmlns:m="http://schemas.openxmlformats.org/officeDocument/2006/math" xmlns:v="urn:schemas-microsoft-com:vml" xmlns:wp14="http://schemas.microsoft.com/office/word/2010/wordprocessingDrawing" xmlns:wp="http://schemas.openxmlformats.org/drawingml/2006/wordprocessingDrawing" xmlns:w10="urn:schemas-microsoft-com:office:word" xmlns:w="http://schemas.openxmlformats.org/wordprocessingml/2006/main" xmlns:w14="http://schemas.microsoft.com/office/word/2010/wordml" xmlns:w15="http://schemas.microsoft.com/office/word/2012/wordml" xmlns:w16cex="http://schemas.microsoft.com/office/word/2018/wordml/cex" xmlns:w16cid="http://schemas.microsoft.com/office/word/2016/wordml/cid" xmlns:w16="http://schemas.microsoft.com/office/word/2018/wordml" xmlns:w16du="http://schemas.microsoft.com/office/word/2023/wordml/word16du" xmlns:w16sdtdh="http://schemas.microsoft.com/office/word/2020/wordml/sdtdatahash" xmlns:w16se="http://schemas.microsoft.com/office/word/2015/wordml/symex" xmlns:wpg="http://schemas.microsoft.com/office/word/2010/wordprocessingGroup" xmlns:wpi="http://schemas.microsoft.com/office/word/2010/wordprocessingInk" xmlns:wne="http://schemas.microsoft.com/office/word/2006/wordml" xmlns:wps="http://schemas.microsoft.com/office/word/2010/wordprocessingShape" mc:Ignorable="w14 w15 w16se w16cid w16 w16cex w16sdtdh w16du wp14">
   <w:body>
     <w:p>
-      <w:proofErr w:type="spellStart"/>
       <w:r>
         <w:t>BeaconBox</w:t>
       </w:r>
-      <w:proofErr w:type="spellEnd"/>
-    </w:p>
-    <w:p>
-      <w:r>
-        <w:t xml:space="preserve">While reading the article “Radio and Maps – Mapping Raio” by Georg </w:t>
-      </w:r>
-      <w:proofErr w:type="spellStart"/>
-      <w:r>
-        <w:t>Wiessala</w:t>
-      </w:r>
-      <w:proofErr w:type="spellEnd"/>
-      <w:r>
-        <w:t xml:space="preserve"> in the October 2024 issue of Practical Wireless, my attention was drawn to the picture of the MFJ-890 Beacon Monitor. This device displays the activity of HF beacons with in the </w:t>
+    </w:p>
+    <w:p>
+      <w:r>
+        <w:t xml:space="preserve">While reading the article “Radio and Maps – Mapping Raio” by Georg Wiessala in the October 2024 issue of Practical Wireless, my attention was drawn to the picture of the MFJ-890 Beacon Monitor. This device displays the activity of HF beacons within the </w:t>
       </w:r>
       <w:r>
         <w:t>NCDXF/IARU International Beacon Project</w:t>
@@ -47,80 +37,145 @@
         <w:t xml:space="preserve">”. </w:t>
       </w:r>
       <w:r>
-        <w:t xml:space="preserve">I’ve made use of data from the Reverse Beacon Network before with the </w:t>
-      </w:r>
-      <w:proofErr w:type="spellStart"/>
-      <w:r>
-        <w:t>RBNSpyBox</w:t>
-      </w:r>
-      <w:proofErr w:type="spellEnd"/>
-      <w:r>
-        <w:t xml:space="preserve"> project, published in the July 2019 issue of Practical Wireless.</w:t>
+        <w:t xml:space="preserve">I’ve made use of data from the Reverse Beacon Network before with the RBNSpyBox project published in the July 2019 issue of Practical Wireless. </w:t>
+      </w:r>
+      <w:r>
+        <w:t xml:space="preserve">Along with an interactive web interface the Reverse Beacon Network also provides terse data via telnet. This </w:t>
+      </w:r>
+      <w:r>
+        <w:t xml:space="preserve">data contains </w:t>
+      </w:r>
+      <w:r>
+        <w:t>one line for each spot</w:t>
+      </w:r>
+      <w:r>
+        <w:t xml:space="preserve"> and typically looks like:</w:t>
+      </w:r>
+    </w:p>
+    <w:p>
+      <w:r>
+        <w:t>DX de G4ZFE-#:   21150.0  CS3B           CW    15 dB  20 WPM  NCDXF B 1441Z</w:t>
+      </w:r>
+    </w:p>
+    <w:p>
+      <w:r>
+        <w:t xml:space="preserve">From this we can determine that G4ZFE spotted CS3B on 21.150Mhz at 14:41 UTC with an SNR of 15db. So, if we are in the UK, we could look out for similar reports for beacons in the </w:t>
+      </w:r>
+      <w:r>
+        <w:t>NCDXF/IARU</w:t>
+      </w:r>
+      <w:r>
+        <w:t xml:space="preserve"> network spotted by G callsigns and from that determine current HF conditions. </w:t>
+      </w:r>
+    </w:p>
+    <w:p>
+      <w:r>
+        <w:t xml:space="preserve">So how can this data best be displayed? The obvious answer is </w:t>
+      </w:r>
+      <w:r>
+        <w:t xml:space="preserve">on </w:t>
+      </w:r>
+      <w:r>
+        <w:t>a map. When it comes to Amateur Radio and maps the most famous map of all must be the “YAESU THE RADIO AMATUUR’s WORLD MAP”</w:t>
+      </w:r>
+      <w:r>
+        <w:t xml:space="preserve"> – See Fig 1. </w:t>
+      </w:r>
+      <w:r>
+        <w:t xml:space="preserve">Yaesu give these away with all their HF offerings, I can’t imagine how many are out there, and I’d guess that there are many still in their original boxes having never been used. </w:t>
+      </w:r>
+      <w:r>
+        <w:t>Can we give these maps a new lease of life? Can we turn them into something informative, interactive, and fun?</w:t>
+      </w:r>
+    </w:p>
+    <w:p>
+      <w:r>
+        <w:t>Fig 1</w:t>
+      </w:r>
+    </w:p>
+    <w:p>
+      <w:r>
+        <w:rPr>
+          <w:noProof/>
+        </w:rPr>
+        <w:drawing>
+          <wp:inline distT="0" distB="0" distL="0" distR="0" wp14:anchorId="2830FF48" wp14:editId="5B936E2C">
+            <wp:extent cx="2171700" cy="1553346"/>
+            <wp:effectExtent l="0" t="0" r="0" b="8890"/>
+            <wp:docPr id="1159529909" name="Picture 1" descr="A map of the world&#10;&#10;Description automatically generated"/>
+            <wp:cNvGraphicFramePr>
+              <a:graphicFrameLocks xmlns:a="http://schemas.openxmlformats.org/drawingml/2006/main" noChangeAspect="1"/>
+            </wp:cNvGraphicFramePr>
+            <a:graphic xmlns:a="http://schemas.openxmlformats.org/drawingml/2006/main">
+              <a:graphicData uri="http://schemas.openxmlformats.org/drawingml/2006/picture">
+                <pic:pic xmlns:pic="http://schemas.openxmlformats.org/drawingml/2006/picture">
+                  <pic:nvPicPr>
+                    <pic:cNvPr id="1159529909" name="Picture 1" descr="A map of the world&#10;&#10;Description automatically generated"/>
+                    <pic:cNvPicPr/>
+                  </pic:nvPicPr>
+                  <pic:blipFill>
+                    <a:blip r:embed="rId6" cstate="print">
+                      <a:extLst>
+                        <a:ext uri="{28A0092B-C50C-407E-A947-70E740481C1C}">
+                          <a14:useLocalDpi xmlns:a14="http://schemas.microsoft.com/office/drawing/2010/main" val="0"/>
+                        </a:ext>
+                      </a:extLst>
+                    </a:blip>
+                    <a:stretch>
+                      <a:fillRect/>
+                    </a:stretch>
+                  </pic:blipFill>
+                  <pic:spPr>
+                    <a:xfrm>
+                      <a:off x="0" y="0"/>
+                      <a:ext cx="2198957" cy="1572842"/>
+                    </a:xfrm>
+                    <a:prstGeom prst="rect">
+                      <a:avLst/>
+                    </a:prstGeom>
+                  </pic:spPr>
+                </pic:pic>
+              </a:graphicData>
+            </a:graphic>
+          </wp:inline>
+        </w:drawing>
+      </w:r>
+    </w:p>
+    <w:p>
+      <w:r>
+        <w:lastRenderedPageBreak/>
+        <w:t xml:space="preserve">Other </w:t>
+      </w:r>
+      <w:r>
+        <w:t xml:space="preserve">suitable </w:t>
+      </w:r>
+      <w:r>
+        <w:t>World maps are available.</w:t>
       </w:r>
       <w:r>
         <w:t xml:space="preserve"> </w:t>
       </w:r>
       <w:r>
-        <w:t xml:space="preserve">Along with an interactive web interface the Reverse Beacon Network also provides terse data via telnet. This </w:t>
-      </w:r>
-      <w:r>
-        <w:t xml:space="preserve">data contains </w:t>
-      </w:r>
-      <w:r>
-        <w:t>one line for each spot</w:t>
-      </w:r>
-      <w:r>
-        <w:t xml:space="preserve"> and typically looks like:</w:t>
-      </w:r>
-    </w:p>
-    <w:p>
-      <w:r>
-        <w:t xml:space="preserve">DX de G4ZFE-#:   </w:t>
-      </w:r>
-      <w:proofErr w:type="gramStart"/>
-      <w:r>
-        <w:t>21150.0  CS</w:t>
-      </w:r>
-      <w:proofErr w:type="gramEnd"/>
-      <w:r>
-        <w:t>3B           CW    15 dB  20 WPM  NCDXF B 1441Z</w:t>
-      </w:r>
-    </w:p>
-    <w:p>
-      <w:r>
-        <w:t xml:space="preserve">From this we can determine that G4ZFE spotted CS3B on 21.150Mhz at 14:41 UTC with an SNR of 15db. So, if we are in the UK, we could look out for similar reports for beacons in the </w:t>
+        <w:t>T</w:t>
+      </w:r>
+      <w:r>
+        <w:t>he RSGB sell one</w:t>
+      </w:r>
+      <w:r>
+        <w:t xml:space="preserve"> and one of the popular high street book shops tend to sell cheap World maps too.</w:t>
+      </w:r>
+      <w:r>
+        <w:t xml:space="preserve"> </w:t>
+      </w:r>
+    </w:p>
+    <w:p>
+      <w:r>
+        <w:t xml:space="preserve">The map will need lights, one for each of the </w:t>
       </w:r>
       <w:r>
         <w:t>NCDXF/IARU</w:t>
       </w:r>
       <w:r>
-        <w:t xml:space="preserve"> network spotted by G callsigns and from that determine current HF conditions. </w:t>
-      </w:r>
-    </w:p>
-    <w:p>
-      <w:r>
-        <w:t xml:space="preserve">So how can this data best be displayed? The obvious answer is a map. When it comes to Amateur Radio and maps the most famous map of all must be the “YAESU THE RADIO AMATUUR’s WORLD MAP”! </w:t>
-      </w:r>
-      <w:proofErr w:type="spellStart"/>
-      <w:r>
-        <w:t>Yaesu</w:t>
-      </w:r>
-      <w:proofErr w:type="spellEnd"/>
-      <w:r>
-        <w:t xml:space="preserve"> give these away with all their HF offerings, I can’t imagine how many are out there, and I’d guess that there are many still in their original boxes having never been used. </w:t>
-      </w:r>
-      <w:r>
-        <w:t>Can we give these maps a new lease of life? Can we turn them into something informative, interactive, and fun?</w:t>
-      </w:r>
-    </w:p>
-    <w:p>
-      <w:r>
-        <w:t xml:space="preserve">The map will need lights, one for each of the </w:t>
-      </w:r>
-      <w:r>
-        <w:t>NCDXF/IARU</w:t>
-      </w:r>
-      <w:r>
         <w:t xml:space="preserve"> beacons</w:t>
       </w:r>
       <w:r>
@@ -178,18 +233,24 @@
         <w:t>ces can be wired in series</w:t>
       </w:r>
       <w:r>
-        <w:t xml:space="preserve"> a</w:t>
-      </w:r>
-      <w:r>
-        <w:t>s a chain of individually addressable LEDs</w:t>
-      </w:r>
-      <w:r>
-        <w:t xml:space="preserve"> and each LED can represent an RGB colour.</w:t>
-      </w:r>
-      <w:r>
         <w:t xml:space="preserve"> </w:t>
       </w:r>
       <w:r>
+        <w:t xml:space="preserve">and form </w:t>
+      </w:r>
+      <w:r>
+        <w:t>a chain of individually addressable LEDs</w:t>
+      </w:r>
+      <w:r>
+        <w:t>. E</w:t>
+      </w:r>
+      <w:r>
+        <w:t>ach LED can represent an RGB colour.</w:t>
+      </w:r>
+      <w:r>
+        <w:t xml:space="preserve"> </w:t>
+      </w:r>
+      <w:r>
         <w:t>Unfortunately,</w:t>
       </w:r>
       <w:r>
@@ -226,206 +287,578 @@
         <w:t>PCB</w:t>
       </w:r>
       <w:r>
+        <w:t xml:space="preserve"> to host the </w:t>
+      </w:r>
+      <w:r>
+        <w:t>resistor, capacitor, and LED and this sits behind the map</w:t>
+      </w:r>
+      <w:r>
+        <w:t xml:space="preserve"> and held in place by matching LED holder</w:t>
+      </w:r>
+      <w:r>
+        <w:t xml:space="preserve"> mounted in the board holding the map.</w:t>
+      </w:r>
+      <w:r>
+        <w:t xml:space="preserve"> See Fig 2 and Fig 3.</w:t>
+      </w:r>
+    </w:p>
+    <w:p>
+      <w:r>
+        <w:t>Fig 2 and Fig 3</w:t>
+      </w:r>
+    </w:p>
+    <w:p>
+      <w:r>
+        <w:rPr>
+          <w:noProof/>
+        </w:rPr>
+        <w:drawing>
+          <wp:inline distT="0" distB="0" distL="0" distR="0" wp14:anchorId="2695B0BD" wp14:editId="5C8C8106">
+            <wp:extent cx="2500126" cy="1352550"/>
+            <wp:effectExtent l="0" t="0" r="0" b="0"/>
+            <wp:docPr id="833595322" name="Picture 2" descr="A green circuit board with a light&#10;&#10;Description automatically generated"/>
+            <wp:cNvGraphicFramePr>
+              <a:graphicFrameLocks xmlns:a="http://schemas.openxmlformats.org/drawingml/2006/main" noChangeAspect="1"/>
+            </wp:cNvGraphicFramePr>
+            <a:graphic xmlns:a="http://schemas.openxmlformats.org/drawingml/2006/main">
+              <a:graphicData uri="http://schemas.openxmlformats.org/drawingml/2006/picture">
+                <pic:pic xmlns:pic="http://schemas.openxmlformats.org/drawingml/2006/picture">
+                  <pic:nvPicPr>
+                    <pic:cNvPr id="833595322" name="Picture 2" descr="A green circuit board with a light&#10;&#10;Description automatically generated"/>
+                    <pic:cNvPicPr/>
+                  </pic:nvPicPr>
+                  <pic:blipFill>
+                    <a:blip r:embed="rId7" cstate="print">
+                      <a:extLst>
+                        <a:ext uri="{28A0092B-C50C-407E-A947-70E740481C1C}">
+                          <a14:useLocalDpi xmlns:a14="http://schemas.microsoft.com/office/drawing/2010/main" val="0"/>
+                        </a:ext>
+                      </a:extLst>
+                    </a:blip>
+                    <a:stretch>
+                      <a:fillRect/>
+                    </a:stretch>
+                  </pic:blipFill>
+                  <pic:spPr>
+                    <a:xfrm>
+                      <a:off x="0" y="0"/>
+                      <a:ext cx="2507227" cy="1356392"/>
+                    </a:xfrm>
+                    <a:prstGeom prst="rect">
+                      <a:avLst/>
+                    </a:prstGeom>
+                  </pic:spPr>
+                </pic:pic>
+              </a:graphicData>
+            </a:graphic>
+          </wp:inline>
+        </w:drawing>
+      </w:r>
+    </w:p>
+    <w:p>
+      <w:r>
+        <w:rPr>
+          <w:noProof/>
+        </w:rPr>
+        <w:drawing>
+          <wp:inline distT="0" distB="0" distL="0" distR="0" wp14:anchorId="27174711" wp14:editId="4DA20AFE">
+            <wp:extent cx="2499995" cy="1275479"/>
+            <wp:effectExtent l="0" t="0" r="0" b="1270"/>
+            <wp:docPr id="874070805" name="Picture 3" descr="A close-up of a green circuit board&#10;&#10;Description automatically generated"/>
+            <wp:cNvGraphicFramePr>
+              <a:graphicFrameLocks xmlns:a="http://schemas.openxmlformats.org/drawingml/2006/main" noChangeAspect="1"/>
+            </wp:cNvGraphicFramePr>
+            <a:graphic xmlns:a="http://schemas.openxmlformats.org/drawingml/2006/main">
+              <a:graphicData uri="http://schemas.openxmlformats.org/drawingml/2006/picture">
+                <pic:pic xmlns:pic="http://schemas.openxmlformats.org/drawingml/2006/picture">
+                  <pic:nvPicPr>
+                    <pic:cNvPr id="874070805" name="Picture 3" descr="A close-up of a green circuit board&#10;&#10;Description automatically generated"/>
+                    <pic:cNvPicPr/>
+                  </pic:nvPicPr>
+                  <pic:blipFill>
+                    <a:blip r:embed="rId8" cstate="print">
+                      <a:extLst>
+                        <a:ext uri="{28A0092B-C50C-407E-A947-70E740481C1C}">
+                          <a14:useLocalDpi xmlns:a14="http://schemas.microsoft.com/office/drawing/2010/main" val="0"/>
+                        </a:ext>
+                      </a:extLst>
+                    </a:blip>
+                    <a:stretch>
+                      <a:fillRect/>
+                    </a:stretch>
+                  </pic:blipFill>
+                  <pic:spPr>
+                    <a:xfrm>
+                      <a:off x="0" y="0"/>
+                      <a:ext cx="2515072" cy="1283171"/>
+                    </a:xfrm>
+                    <a:prstGeom prst="rect">
+                      <a:avLst/>
+                    </a:prstGeom>
+                  </pic:spPr>
+                </pic:pic>
+              </a:graphicData>
+            </a:graphic>
+          </wp:inline>
+        </w:drawing>
+      </w:r>
+    </w:p>
+    <w:p>
+      <w:r>
+        <w:t xml:space="preserve">There is also a small frequency display PCB that </w:t>
+      </w:r>
+      <w:r>
+        <w:t>indicated active ???????????????????</w:t>
+      </w:r>
+    </w:p>
+    <w:p>
+      <w:r>
+        <w:t xml:space="preserve">To process the </w:t>
+      </w:r>
+      <w:r>
+        <w:t>data,</w:t>
+      </w:r>
+      <w:r>
+        <w:t xml:space="preserve"> I chose the ESP32</w:t>
+      </w:r>
+      <w:r>
+        <w:t xml:space="preserve">-WROOM-32. </w:t>
+      </w:r>
+      <w:r>
+        <w:t xml:space="preserve">This device has built in Wi-Fi and more than enough processing power to process the Reverse Beacon Network data. </w:t>
+      </w:r>
+      <w:r>
+        <w:t>It can be programmed using C++ via the Arduino IDE.</w:t>
+      </w:r>
+    </w:p>
+    <w:p>
+      <w:r>
+        <w:t xml:space="preserve">A small PCB was designed to hold the ESP32 along with </w:t>
+      </w:r>
+      <w:r>
+        <w:t>a Mode button.</w:t>
+      </w:r>
+    </w:p>
+    <w:p>
+      <w:r>
+        <w:t xml:space="preserve">What does the software do? </w:t>
+      </w:r>
+      <w:r>
+        <w:t>Obviously,</w:t>
+      </w:r>
+      <w:r>
+        <w:t xml:space="preserve"> the software needs to process the Reverse Beacon Network data but before it can do that it needs to </w:t>
+      </w:r>
+      <w:r>
+        <w:t>be configured, it needs to know which Wi-Fi network to connect to</w:t>
+      </w:r>
+      <w:r>
+        <w:t xml:space="preserve">, which callsign to accept as </w:t>
+      </w:r>
+      <w:r>
+        <w:t xml:space="preserve">valid spotters, etc. To support configuration the software provides a simple </w:t>
+      </w:r>
+      <w:r>
+        <w:t>w</w:t>
+      </w:r>
+      <w:r>
+        <w:t>eb interface</w:t>
+      </w:r>
+      <w:r>
+        <w:t xml:space="preserve"> containing </w:t>
+      </w:r>
+      <w:r>
+        <w:t xml:space="preserve">configuration pages and live data pages. </w:t>
+      </w:r>
+    </w:p>
+    <w:p>
+      <w:r>
+        <w:lastRenderedPageBreak/>
+        <w:t xml:space="preserve">Beyond </w:t>
+      </w:r>
+      <w:r>
+        <w:t xml:space="preserve">that I chose three modes of operation. </w:t>
+      </w:r>
+      <w:r>
+        <w:t>Beacons Heard mode, Beacons Active mode, and</w:t>
+      </w:r>
+      <w:r>
+        <w:t xml:space="preserve"> Beacons in Daylight mode.</w:t>
+      </w:r>
+      <w:r>
+        <w:t xml:space="preserve"> The modes can be selected via </w:t>
+      </w:r>
+      <w:r>
+        <w:t>a small tactile button on the frequency board, or via the Web interface.</w:t>
+      </w:r>
+    </w:p>
+    <w:p>
+      <w:r>
+        <w:t xml:space="preserve">In Beacons Heard mode the </w:t>
+      </w:r>
+      <w:r>
+        <w:t xml:space="preserve">display cycles through each of the </w:t>
+      </w:r>
+      <w:r>
+        <w:t>beacon’s</w:t>
+      </w:r>
+      <w:r>
+        <w:t xml:space="preserve"> frequencies and illuminates on the map the LED </w:t>
+      </w:r>
+      <w:r>
+        <w:t>associated</w:t>
+      </w:r>
+      <w:r>
+        <w:t xml:space="preserve"> with each beacon that has been heard in the last 5 minutes – this duration is configurable via the Web</w:t>
+      </w:r>
+      <w:r>
+        <w:t xml:space="preserve"> interface.</w:t>
+      </w:r>
+    </w:p>
+    <w:p>
+      <w:r>
+        <w:t>The Beacons Active mode is</w:t>
+      </w:r>
+      <w:r>
+        <w:t xml:space="preserve"> a simple</w:t>
+      </w:r>
+      <w:r>
+        <w:t xml:space="preserve"> emulation of the MFJ-890 Beacon Monitor and </w:t>
+      </w:r>
+      <w:r>
+        <w:t>shows you which beacons are currently transm</w:t>
+      </w:r>
+      <w:r>
+        <w:t>itting on which frequency.</w:t>
+      </w:r>
+    </w:p>
+    <w:p>
+      <w:r>
+        <w:t>The Beacons in Daylight mode</w:t>
+      </w:r>
+      <w:r>
+        <w:t xml:space="preserve"> does just that, it shows which beacons are currently in daylight</w:t>
+      </w:r>
+      <w:r>
+        <w:t xml:space="preserve">. This might be useful if chasing </w:t>
+      </w:r>
+      <w:r>
+        <w:t>grey line propagation.</w:t>
+      </w:r>
+    </w:p>
+    <w:p>
+      <w:r>
+        <w:t xml:space="preserve">On to of these modes sits an animation mode. This provides a way to </w:t>
+      </w:r>
+      <w:r>
+        <w:t xml:space="preserve">cycle the BeaconBox through </w:t>
+      </w:r>
+      <w:r>
+        <w:t xml:space="preserve">the </w:t>
+      </w:r>
+      <w:r>
+        <w:t xml:space="preserve">modes on a time basis. </w:t>
+      </w:r>
+      <w:r>
+        <w:t>Again,</w:t>
+      </w:r>
+      <w:r>
+        <w:t xml:space="preserve"> this is configured via the Web</w:t>
+      </w:r>
+      <w:r>
+        <w:t xml:space="preserve"> interface.</w:t>
+      </w:r>
+    </w:p>
+    <w:p>
+      <w:r>
+        <w:t>Starting the build</w:t>
+      </w:r>
+    </w:p>
+    <w:p>
+      <w:r>
+        <w:t xml:space="preserve">The build starts with a frame for the map. </w:t>
+      </w:r>
+      <w:r>
+        <w:t xml:space="preserve">The map is quite </w:t>
+      </w:r>
+      <w:r>
+        <w:t>large,</w:t>
+      </w:r>
+      <w:r>
+        <w:t xml:space="preserve"> and the frame must be deep </w:t>
+      </w:r>
+      <w:r>
+        <w:t xml:space="preserve">enough </w:t>
+      </w:r>
+      <w:r>
+        <w:t xml:space="preserve">to accommodate the </w:t>
+      </w:r>
+      <w:r>
+        <w:t>LED PCBs</w:t>
+      </w:r>
+      <w:r>
+        <w:t xml:space="preserve"> that protrude slightly on the back.</w:t>
+      </w:r>
+      <w:r>
+        <w:t xml:space="preserve"> I failed to find a commercial </w:t>
+      </w:r>
+      <w:r>
+        <w:t>offering,</w:t>
+      </w:r>
+      <w:r>
+        <w:t xml:space="preserve"> so </w:t>
+      </w:r>
+      <w:r>
+        <w:t>I ended up build</w:t>
+      </w:r>
+      <w:r>
+        <w:t>ing</w:t>
+      </w:r>
+      <w:r>
+        <w:t xml:space="preserve"> one myself. For the base I chose </w:t>
+      </w:r>
+      <w:r>
+        <w:t xml:space="preserve">9 mm </w:t>
+      </w:r>
+      <w:r>
+        <w:t>MDF,</w:t>
+      </w:r>
+      <w:r>
+        <w:t xml:space="preserve"> and I then used some narrow timber strips to for</w:t>
+      </w:r>
+      <w:r>
+        <w:t>m</w:t>
+      </w:r>
+      <w:r>
+        <w:t xml:space="preserve"> a frame.</w:t>
+      </w:r>
+      <w:r>
+        <w:t xml:space="preserve"> The 9 mm MDF may </w:t>
+      </w:r>
+      <w:r>
+        <w:t xml:space="preserve">seem </w:t>
+      </w:r>
+      <w:r>
+        <w:t xml:space="preserve">be too heavy for the </w:t>
+      </w:r>
+      <w:r>
+        <w:t>job,</w:t>
+      </w:r>
+      <w:r>
+        <w:t xml:space="preserve"> but I had some ‘in stock’</w:t>
+      </w:r>
+      <w:r>
+        <w:t xml:space="preserve"> so 9 mm it was.</w:t>
+      </w:r>
+      <w:r>
         <w:t xml:space="preserve"> </w:t>
       </w:r>
       <w:r>
+        <w:t xml:space="preserve">Extra timber strips were used on the back to provide space for the </w:t>
+      </w:r>
+      <w:r>
+        <w:t>LED PCBs.</w:t>
+      </w:r>
+    </w:p>
+    <w:p>
+      <w:r>
+        <w:t>The next task was to drill the holes.</w:t>
+      </w:r>
+      <w:r>
+        <w:t xml:space="preserve"> </w:t>
+      </w:r>
+      <w:r>
+        <w:t xml:space="preserve">Using the grid square locations on the </w:t>
+      </w:r>
+      <w:r>
+        <w:t>NCDXF</w:t>
+      </w:r>
+      <w:r>
+        <w:t xml:space="preserve"> website and </w:t>
+      </w:r>
+      <w:r>
+        <w:t xml:space="preserve">a good eye I used a bradawl, pushing it though the map and into the MDF to mark the position of each beacon. </w:t>
+      </w:r>
+      <w:r>
+        <w:t>Accuracy isn’t a big problem but having the beacons vaguely correct is a good thing</w:t>
+      </w:r>
+      <w:r>
+        <w:t xml:space="preserve"> and will add to the aesthetics.</w:t>
+      </w:r>
+      <w:r>
+        <w:t xml:space="preserve"> The holes were cut with a 13 mm </w:t>
+      </w:r>
+      <w:r>
+        <w:t xml:space="preserve">flat wood drill bit making sure there was a </w:t>
+      </w:r>
+      <w:r>
+        <w:t>scrap piece of week behind it to stop the MDF blowing out.</w:t>
+      </w:r>
+    </w:p>
+    <w:p>
+      <w:r>
+        <w:t xml:space="preserve">I decided to locate the </w:t>
+      </w:r>
+      <w:r>
+        <w:t xml:space="preserve">frequency display PCB along the bottom of the map, towards the righthand side, where it didn’t cover up </w:t>
+      </w:r>
+      <w:r>
+        <w:t>anything important on the.</w:t>
+      </w:r>
+    </w:p>
+    <w:p>
+      <w:r>
+        <w:t>The next problem was what to do with the controller PCB.</w:t>
+      </w:r>
+      <w:r>
+        <w:t xml:space="preserve"> It could be mounted in a box of its own – BeaconBox – but I chose to locate it </w:t>
+      </w:r>
+      <w:r>
+        <w:t xml:space="preserve">on the reverse side of the frame. To aid this </w:t>
+      </w:r>
+      <w:r>
+        <w:t>four mounting holes were drilled bottom right and PCB standoffs bolted in</w:t>
+      </w:r>
+      <w:r>
+        <w:t>.</w:t>
+      </w:r>
+      <w:r>
+        <w:t xml:space="preserve"> See Fig 4.</w:t>
+      </w:r>
+      <w:r>
+        <w:t xml:space="preserve"> </w:t>
+      </w:r>
+      <w:r>
+        <w:t xml:space="preserve">You’ll also notice that I labelled each of the holes with the callsign of the associated </w:t>
+      </w:r>
+      <w:r>
+        <w:t xml:space="preserve">beacon. These help identify the holes </w:t>
+      </w:r>
+      <w:r>
+        <w:t>and associated LEDs should anything go wrong!</w:t>
+      </w:r>
+    </w:p>
+    <w:p>
+      <w:r>
+        <w:t>Fig 4</w:t>
+      </w:r>
+    </w:p>
+    <w:p>
+      <w:pPr>
+        <w:rPr>
+          <w:i/>
+          <w:iCs/>
+        </w:rPr>
+      </w:pPr>
+      <w:r>
+        <w:rPr>
+          <w:i/>
+          <w:iCs/>
+          <w:noProof/>
+        </w:rPr>
         <w:lastRenderedPageBreak/>
-        <w:t xml:space="preserve">to host the </w:t>
-      </w:r>
-      <w:r>
-        <w:t>resistor, capacitor, and LED and this sits behind the map</w:t>
-      </w:r>
-      <w:r>
-        <w:t xml:space="preserve"> and held in place by matching LED holder</w:t>
-      </w:r>
-      <w:r>
-        <w:t xml:space="preserve"> mounted in the board holding the map.</w:t>
-      </w:r>
-    </w:p>
-    <w:p>
-      <w:r>
-        <w:t xml:space="preserve">There is also a small frequency display PCB that </w:t>
-      </w:r>
-      <w:r>
-        <w:t xml:space="preserve">indicated </w:t>
-      </w:r>
-      <w:proofErr w:type="gramStart"/>
-      <w:r>
-        <w:t>active ???????????????????</w:t>
-      </w:r>
-      <w:proofErr w:type="gramEnd"/>
-    </w:p>
-    <w:p>
-      <w:r>
-        <w:t xml:space="preserve">To process the </w:t>
-      </w:r>
-      <w:r>
-        <w:t>data,</w:t>
-      </w:r>
-      <w:r>
-        <w:t xml:space="preserve"> I chose the ESP32</w:t>
-      </w:r>
-      <w:r>
-        <w:t xml:space="preserve">-WROOM-32. </w:t>
-      </w:r>
-      <w:r>
-        <w:t xml:space="preserve">This device has built in Wi-Fi and more than enough processing power to process the Reverse Beacon Network data. </w:t>
-      </w:r>
-      <w:r>
-        <w:t>It can be programmed using C++ via the Arduino IDE.</w:t>
-      </w:r>
-    </w:p>
-    <w:p>
-      <w:r>
-        <w:t xml:space="preserve">What does the software do? </w:t>
-      </w:r>
-      <w:r>
-        <w:t>Obviously,</w:t>
-      </w:r>
-      <w:r>
-        <w:t xml:space="preserve"> the software needs to process the Reverse Beacon Network data but before it can do that it needs to </w:t>
-      </w:r>
-      <w:r>
-        <w:t>be configured, it needs to know which Wi-Fi network to connect to</w:t>
-      </w:r>
-      <w:r>
-        <w:t xml:space="preserve">, which callsign to accept as </w:t>
-      </w:r>
-      <w:r>
-        <w:t xml:space="preserve">valid spotters, etc. To support configuration the software provides a simple </w:t>
-      </w:r>
-      <w:r>
-        <w:t>w</w:t>
-      </w:r>
-      <w:r>
-        <w:t>eb interface</w:t>
-      </w:r>
-      <w:r>
-        <w:t xml:space="preserve"> containing </w:t>
-      </w:r>
-      <w:r>
-        <w:t xml:space="preserve">configuration pages and live data pages. </w:t>
-      </w:r>
-    </w:p>
-    <w:p>
-      <w:r>
-        <w:t xml:space="preserve">Beyond </w:t>
-      </w:r>
-      <w:r>
-        <w:t xml:space="preserve">that I chose three modes of operation. </w:t>
-      </w:r>
-      <w:r>
-        <w:t>Beacons Heard mode, Beacons Active mode, and</w:t>
-      </w:r>
-      <w:r>
-        <w:t xml:space="preserve"> Beacons in Daylight mode.</w:t>
-      </w:r>
-      <w:r>
-        <w:t xml:space="preserve"> The modes can be selected via </w:t>
-      </w:r>
-      <w:r>
-        <w:t>a small tactile button on the frequency board, or via the Web interface.</w:t>
-      </w:r>
-    </w:p>
-    <w:p>
-      <w:r>
-        <w:t xml:space="preserve">In Beacons Heard mode the </w:t>
-      </w:r>
-      <w:r>
-        <w:t xml:space="preserve">display cycles through each of the </w:t>
-      </w:r>
-      <w:r>
-        <w:t>beacon’s</w:t>
-      </w:r>
-      <w:r>
-        <w:t xml:space="preserve"> frequencies and illuminates on the map the LED </w:t>
-      </w:r>
-      <w:r>
-        <w:t>associated</w:t>
-      </w:r>
-      <w:r>
-        <w:t xml:space="preserve"> with each beacon that has been heard in the last 5 minutes – this duration is configurable via the Web</w:t>
-      </w:r>
-      <w:r>
-        <w:t xml:space="preserve"> interface.</w:t>
-      </w:r>
-    </w:p>
-    <w:p>
-      <w:r>
-        <w:t>The Beacons Active mode is</w:t>
-      </w:r>
-      <w:r>
-        <w:t xml:space="preserve"> a simple</w:t>
-      </w:r>
-      <w:r>
-        <w:t xml:space="preserve"> emulation of the </w:t>
-      </w:r>
-      <w:r>
-        <w:t>MFJ-890 Beacon Monitor</w:t>
-      </w:r>
-      <w:r>
-        <w:t xml:space="preserve"> and </w:t>
-      </w:r>
-      <w:r>
-        <w:t>shows you which beacons are currently transm</w:t>
-      </w:r>
-      <w:r>
-        <w:t>itting on which frequency.</w:t>
-      </w:r>
-    </w:p>
-    <w:p>
-      <w:r>
-        <w:t>The Beacons in Daylight mode</w:t>
-      </w:r>
-      <w:r>
-        <w:t xml:space="preserve"> does just that, it shows which beacons are currently in daylight</w:t>
-      </w:r>
-      <w:r>
-        <w:t xml:space="preserve">. This might be useful if chasing </w:t>
-      </w:r>
-      <w:r>
-        <w:t>grey line propagation.</w:t>
-      </w:r>
-    </w:p>
-    <w:p>
-      <w:r>
-        <w:t xml:space="preserve">On to of these modes sits an animation mode. This provides a way to </w:t>
-      </w:r>
-      <w:r>
-        <w:t xml:space="preserve">cycle the </w:t>
-      </w:r>
-      <w:proofErr w:type="spellStart"/>
-      <w:r>
-        <w:t>BeaconBox</w:t>
-      </w:r>
-      <w:proofErr w:type="spellEnd"/>
-      <w:r>
-        <w:t xml:space="preserve"> through </w:t>
-      </w:r>
-      <w:r>
-        <w:t xml:space="preserve">the </w:t>
-      </w:r>
-      <w:r>
-        <w:t xml:space="preserve">modes on a time basis. </w:t>
-      </w:r>
-      <w:r>
-        <w:t>Again,</w:t>
-      </w:r>
-      <w:r>
-        <w:t xml:space="preserve"> this is configured via the Web</w:t>
-      </w:r>
-      <w:r>
-        <w:t xml:space="preserve"> interface.</w:t>
-      </w:r>
-    </w:p>
-    <w:p/>
+        <w:drawing>
+          <wp:inline distT="0" distB="0" distL="0" distR="0" wp14:anchorId="61C5986E" wp14:editId="6C14A386">
+            <wp:extent cx="2190750" cy="1665756"/>
+            <wp:effectExtent l="0" t="0" r="0" b="0"/>
+            <wp:docPr id="144412239" name="Picture 4" descr="A green circuit board with a black chip&#10;&#10;Description automatically generated"/>
+            <wp:cNvGraphicFramePr>
+              <a:graphicFrameLocks xmlns:a="http://schemas.openxmlformats.org/drawingml/2006/main" noChangeAspect="1"/>
+            </wp:cNvGraphicFramePr>
+            <a:graphic xmlns:a="http://schemas.openxmlformats.org/drawingml/2006/main">
+              <a:graphicData uri="http://schemas.openxmlformats.org/drawingml/2006/picture">
+                <pic:pic xmlns:pic="http://schemas.openxmlformats.org/drawingml/2006/picture">
+                  <pic:nvPicPr>
+                    <pic:cNvPr id="144412239" name="Picture 4" descr="A green circuit board with a black chip&#10;&#10;Description automatically generated"/>
+                    <pic:cNvPicPr/>
+                  </pic:nvPicPr>
+                  <pic:blipFill>
+                    <a:blip r:embed="rId9" cstate="print">
+                      <a:extLst>
+                        <a:ext uri="{28A0092B-C50C-407E-A947-70E740481C1C}">
+                          <a14:useLocalDpi xmlns:a14="http://schemas.microsoft.com/office/drawing/2010/main" val="0"/>
+                        </a:ext>
+                      </a:extLst>
+                    </a:blip>
+                    <a:stretch>
+                      <a:fillRect/>
+                    </a:stretch>
+                  </pic:blipFill>
+                  <pic:spPr>
+                    <a:xfrm>
+                      <a:off x="0" y="0"/>
+                      <a:ext cx="2201977" cy="1674293"/>
+                    </a:xfrm>
+                    <a:prstGeom prst="rect">
+                      <a:avLst/>
+                    </a:prstGeom>
+                  </pic:spPr>
+                </pic:pic>
+              </a:graphicData>
+            </a:graphic>
+          </wp:inline>
+        </w:drawing>
+      </w:r>
+    </w:p>
+    <w:p>
+      <w:r>
+        <w:t xml:space="preserve">Once I was happy all the holes were drilled it was time to mount the map in the frame. </w:t>
+      </w:r>
+      <w:r>
+        <w:t xml:space="preserve">The map is large and contact adhesive may not have provided enough to adjust the position of the map as I might require so I chose good, old fashioned, </w:t>
+      </w:r>
+      <w:r>
+        <w:t>wallpaper</w:t>
+      </w:r>
+      <w:r>
+        <w:t xml:space="preserve"> paste.</w:t>
+      </w:r>
+      <w:r>
+        <w:t xml:space="preserve"> B</w:t>
+      </w:r>
+      <w:r>
+        <w:t>efore pasting the map home, I lined the frame with some sheets of A4 printer paper.</w:t>
+      </w:r>
+    </w:p>
+    <w:p>
+      <w:r>
+        <w:t>Sadly,</w:t>
+      </w:r>
+      <w:r>
+        <w:t xml:space="preserve"> m</w:t>
+      </w:r>
+      <w:r>
+        <w:t xml:space="preserve">y wallpapering skills let me down. </w:t>
+      </w:r>
+      <w:r>
+        <w:t xml:space="preserve">When sticking the map down I applied paste to the board and then </w:t>
+      </w:r>
+      <w:r>
+        <w:t>laid the map on top. The map quickly soaked up water from the glue, expanded, and wrinkled</w:t>
+      </w:r>
+      <w:r>
+        <w:t xml:space="preserve">! Some of the wrinkles came out when it dried, and some did not. </w:t>
+      </w:r>
+      <w:r>
+        <w:t>Reading around the internet it seems as though I should have pasted the map</w:t>
+      </w:r>
+      <w:r>
+        <w:t xml:space="preserve">, </w:t>
+      </w:r>
+      <w:r>
+        <w:t>not the board</w:t>
+      </w:r>
+      <w:r>
+        <w:t>, and let it stand for a minute or two before laying on the board.</w:t>
+      </w:r>
+    </w:p>
     <w:p>
       <w:r>
         <w:t>References:</w:t>
       </w:r>
     </w:p>
     <w:p>
-      <w:hyperlink r:id="rId6" w:history="1">
+      <w:hyperlink r:id="rId10" w:history="1">
         <w:r>
           <w:rPr>
             <w:rStyle w:val="Hyperlink"/>
@@ -1701,7 +2134,7 @@
 </file>
 
 <file path=customXml/itemProps1.xml><?xml version="1.0" encoding="utf-8"?>
-<ds:datastoreItem xmlns:ds="http://schemas.openxmlformats.org/officeDocument/2006/customXml" ds:itemID="{1035C05B-0C02-42C3-B61E-ADE3F74C4F27}">
+<ds:datastoreItem xmlns:ds="http://schemas.openxmlformats.org/officeDocument/2006/customXml" ds:itemID="{46B6CFDE-304D-43C7-BE34-06FBC58931ED}">
   <ds:schemaRefs>
     <ds:schemaRef ds:uri="http://www.w3.org/2001/XMLSchema"/>
     <ds:schemaRef ds:uri="http://qdocemail.redtitan.com"/>
@@ -1710,7 +2143,7 @@
 </file>
 
 <file path=customXml/itemProps2.xml><?xml version="1.0" encoding="utf-8"?>
-<ds:datastoreItem xmlns:ds="http://schemas.openxmlformats.org/officeDocument/2006/customXml" ds:itemID="{ADC8FEBC-0FF5-44C9-8511-EB414F7D5EEB}">
+<ds:datastoreItem xmlns:ds="http://schemas.openxmlformats.org/officeDocument/2006/customXml" ds:itemID="{B524B63A-03B8-447A-87D2-ADD8D5DB494E}">
   <ds:schemaRefs>
     <ds:schemaRef ds:uri="http://www.w3.org/2001/XMLSchema"/>
     <ds:schemaRef ds:uri="http://dataprocessingcontect.redtitan.com"/>

</xml_diff>